<commit_message>
Offer letter pdf format completed
</commit_message>
<xml_diff>
--- a/Backend/media/word docs/VDart_Offer_Letter_ACA030 (1).docx
+++ b/Backend/media/word docs/VDart_Offer_Letter_ACA030 (1).docx
@@ -302,15 +302,12 @@
         <w:t>Dear</w:t>
       </w:r>
       <w:r>
-        <w:t>{{</w:t>
-      </w:r>
-      <w:proofErr w:type="spellStart"/>
-      <w:r>
-        <w:t>intern_name</w:t>
-      </w:r>
-      <w:proofErr w:type="spellEnd"/>
-      <w:r>
-        <w:t>}}</w:t>
+        <w:t xml:space="preserve"> </w:t>
+      </w:r>
+      <w:bookmarkStart w:id="0" w:name="_GoBack"/>
+      <w:bookmarkEnd w:id="0"/>
+      <w:r>
+        <w:t>{{intern_name}}</w:t>
       </w:r>
       <w:r>
         <w:t xml:space="preserve">, </w:t>
@@ -680,8 +677,6 @@
         </w:rPr>
         <w:t>}}</w:t>
       </w:r>
-      <w:bookmarkStart w:id="0" w:name="_GoBack"/>
-      <w:bookmarkEnd w:id="0"/>
     </w:p>
     <w:p>
       <w:pPr>

</xml_diff>

<commit_message>
task and attendance cert done
</commit_message>
<xml_diff>
--- a/Backend/media/word docs/VDart_Offer_Letter_ACA030 (1).docx
+++ b/Backend/media/word docs/VDart_Offer_Letter_ACA030 (1).docx
@@ -302,15 +302,12 @@
         <w:t>Dear</w:t>
       </w:r>
       <w:r>
-        <w:t>{{</w:t>
-      </w:r>
-      <w:proofErr w:type="spellStart"/>
-      <w:r>
-        <w:t>intern_name</w:t>
-      </w:r>
-      <w:proofErr w:type="spellEnd"/>
-      <w:r>
-        <w:t>}}</w:t>
+        <w:t xml:space="preserve"> </w:t>
+      </w:r>
+      <w:bookmarkStart w:id="0" w:name="_GoBack"/>
+      <w:bookmarkEnd w:id="0"/>
+      <w:r>
+        <w:t>{{intern_name}}</w:t>
       </w:r>
       <w:r>
         <w:t xml:space="preserve">, </w:t>
@@ -680,8 +677,6 @@
         </w:rPr>
         <w:t>}}</w:t>
       </w:r>
-      <w:bookmarkStart w:id="0" w:name="_GoBack"/>
-      <w:bookmarkEnd w:id="0"/>
     </w:p>
     <w:p>
       <w:pPr>

</xml_diff>